<commit_message>
docs: Adds more interactables
</commit_message>
<xml_diff>
--- a/design/interactables.docx
+++ b/design/interactables.docx
@@ -38,9 +38,6 @@
         <w:rPr/>
         <w:tab/>
         <w:tab/>
-      </w:r>
-      <w:r>
-        <w:rPr/>
         <w:t>Don’t leave devices on standby</w:t>
       </w:r>
     </w:p>
@@ -68,9 +65,6 @@
         <w:rPr/>
         <w:tab/>
         <w:tab/>
-      </w:r>
-      <w:r>
-        <w:rPr/>
         <w:t>Turn unneeded lights off. Use energy saving bulbs</w:t>
       </w:r>
     </w:p>
@@ -121,9 +115,6 @@
         <w:rPr/>
         <w:tab/>
         <w:tab/>
-      </w:r>
-      <w:r>
-        <w:rPr/>
         <w:t>Some appliances can cook the same food using less energy</w:t>
       </w:r>
     </w:p>
@@ -137,6 +128,23 @@
       <w:r>
         <w:rPr/>
         <w:tab/>
+        <w:tab/>
+      </w:r>
+      <w:r>
+        <w:rPr/>
+        <w:t>Cook with lids on pots</w:t>
+      </w:r>
+    </w:p>
+    <w:p>
+      <w:pPr>
+        <w:pStyle w:val="Normal"/>
+        <w:bidi w:val="0"/>
+        <w:jc w:val="left"/>
+        <w:rPr/>
+      </w:pPr>
+      <w:r>
+        <w:rPr/>
+        <w:tab/>
         <w:t>Dirty dishes/ dishwasher</w:t>
       </w:r>
     </w:p>
@@ -163,6 +171,165 @@
       </w:pPr>
       <w:r>
         <w:rPr/>
+        <w:tab/>
+      </w:r>
+      <w:r>
+        <w:rPr/>
+        <w:t>Kettle:</w:t>
+      </w:r>
+    </w:p>
+    <w:p>
+      <w:pPr>
+        <w:pStyle w:val="Normal"/>
+        <w:bidi w:val="0"/>
+        <w:jc w:val="left"/>
+        <w:rPr/>
+      </w:pPr>
+      <w:r>
+        <w:rPr/>
+        <w:tab/>
+        <w:tab/>
+      </w:r>
+      <w:r>
+        <w:rPr/>
+        <w:t>Only boil the water you need</w:t>
+      </w:r>
+    </w:p>
+    <w:p>
+      <w:pPr>
+        <w:pStyle w:val="Normal"/>
+        <w:bidi w:val="0"/>
+        <w:jc w:val="left"/>
+        <w:rPr/>
+      </w:pPr>
+      <w:r>
+        <w:rPr/>
+      </w:r>
+    </w:p>
+    <w:p>
+      <w:pPr>
+        <w:pStyle w:val="Normal"/>
+        <w:bidi w:val="0"/>
+        <w:jc w:val="left"/>
+        <w:rPr/>
+      </w:pPr>
+      <w:r>
+        <w:rPr/>
+        <w:t>Bathroom+Kitchen</w:t>
+      </w:r>
+    </w:p>
+    <w:p>
+      <w:pPr>
+        <w:pStyle w:val="Normal"/>
+        <w:bidi w:val="0"/>
+        <w:jc w:val="left"/>
+        <w:rPr/>
+      </w:pPr>
+      <w:r>
+        <w:rPr/>
+        <w:tab/>
+        <w:t>Taps:</w:t>
+      </w:r>
+    </w:p>
+    <w:p>
+      <w:pPr>
+        <w:pStyle w:val="Normal"/>
+        <w:bidi w:val="0"/>
+        <w:jc w:val="left"/>
+        <w:rPr/>
+      </w:pPr>
+      <w:r>
+        <w:rPr/>
+        <w:tab/>
+        <w:tab/>
+        <w:t>Dripping taps waste water</w:t>
+      </w:r>
+    </w:p>
+    <w:p>
+      <w:pPr>
+        <w:pStyle w:val="Normal"/>
+        <w:bidi w:val="0"/>
+        <w:jc w:val="left"/>
+        <w:rPr/>
+      </w:pPr>
+      <w:r>
+        <w:rPr/>
+        <w:tab/>
+      </w:r>
+      <w:r>
+        <w:rPr/>
+        <w:t>Washer/Dryer</w:t>
+      </w:r>
+    </w:p>
+    <w:p>
+      <w:pPr>
+        <w:pStyle w:val="Normal"/>
+        <w:bidi w:val="0"/>
+        <w:jc w:val="left"/>
+        <w:rPr/>
+      </w:pPr>
+      <w:r>
+        <w:rPr/>
+        <w:tab/>
+        <w:tab/>
+      </w:r>
+      <w:r>
+        <w:rPr/>
+        <w:t>Use a colder wash cycle</w:t>
+      </w:r>
+    </w:p>
+    <w:p>
+      <w:pPr>
+        <w:pStyle w:val="Normal"/>
+        <w:bidi w:val="0"/>
+        <w:jc w:val="left"/>
+        <w:rPr/>
+      </w:pPr>
+      <w:r>
+        <w:rPr/>
+        <w:tab/>
+        <w:tab/>
+        <w:t>Only wash with full loads</w:t>
+      </w:r>
+    </w:p>
+    <w:p>
+      <w:pPr>
+        <w:pStyle w:val="Normal"/>
+        <w:bidi w:val="0"/>
+        <w:jc w:val="left"/>
+        <w:rPr/>
+      </w:pPr>
+      <w:r>
+        <w:rPr/>
+        <w:tab/>
+        <w:tab/>
+        <w:t>Avoid using a tumble dryer</w:t>
+      </w:r>
+    </w:p>
+    <w:p>
+      <w:pPr>
+        <w:pStyle w:val="Normal"/>
+        <w:bidi w:val="0"/>
+        <w:jc w:val="left"/>
+        <w:rPr/>
+      </w:pPr>
+      <w:r>
+        <w:rPr/>
+        <w:tab/>
+        <w:tab/>
+        <w:t>Use Eco settings</w:t>
+      </w:r>
+    </w:p>
+    <w:p>
+      <w:pPr>
+        <w:pStyle w:val="Normal"/>
+        <w:bidi w:val="0"/>
+        <w:jc w:val="left"/>
+        <w:rPr/>
+      </w:pPr>
+      <w:r>
+        <w:rPr/>
+        <w:tab/>
       </w:r>
     </w:p>
     <w:p>
@@ -291,9 +458,6 @@
       <w:r>
         <w:rPr/>
         <w:tab/>
-      </w:r>
-      <w:r>
-        <w:rPr/>
         <w:t>Side table</w:t>
       </w:r>
     </w:p>
@@ -308,10 +472,147 @@
         <w:rPr/>
         <w:tab/>
         <w:tab/>
-      </w:r>
-      <w:r>
-        <w:rPr/>
         <w:t>Unplug unused chargers.</w:t>
+      </w:r>
+    </w:p>
+    <w:p>
+      <w:pPr>
+        <w:pStyle w:val="Normal"/>
+        <w:bidi w:val="0"/>
+        <w:jc w:val="left"/>
+        <w:rPr/>
+      </w:pPr>
+      <w:r>
+        <w:rPr/>
+      </w:r>
+    </w:p>
+    <w:p>
+      <w:pPr>
+        <w:pStyle w:val="Normal"/>
+        <w:bidi w:val="0"/>
+        <w:jc w:val="left"/>
+        <w:rPr/>
+      </w:pPr>
+      <w:r>
+        <w:rPr/>
+        <w:t>Loft/Attic</w:t>
+      </w:r>
+    </w:p>
+    <w:p>
+      <w:pPr>
+        <w:pStyle w:val="Normal"/>
+        <w:bidi w:val="0"/>
+        <w:jc w:val="left"/>
+        <w:rPr/>
+      </w:pPr>
+      <w:r>
+        <w:rPr/>
+        <w:tab/>
+        <w:t>Insulation</w:t>
+      </w:r>
+    </w:p>
+    <w:p>
+      <w:pPr>
+        <w:pStyle w:val="Normal"/>
+        <w:bidi w:val="0"/>
+        <w:jc w:val="left"/>
+        <w:rPr/>
+      </w:pPr>
+      <w:r>
+        <w:rPr/>
+        <w:tab/>
+        <w:t>Solar Power/Heating</w:t>
+      </w:r>
+    </w:p>
+    <w:p>
+      <w:pPr>
+        <w:pStyle w:val="Normal"/>
+        <w:bidi w:val="0"/>
+        <w:jc w:val="left"/>
+        <w:rPr/>
+      </w:pPr>
+      <w:r>
+        <w:rPr/>
+      </w:r>
+    </w:p>
+    <w:p>
+      <w:pPr>
+        <w:pStyle w:val="Normal"/>
+        <w:bidi w:val="0"/>
+        <w:jc w:val="left"/>
+        <w:rPr/>
+      </w:pPr>
+      <w:r>
+        <w:rPr/>
+        <w:t>Others:</w:t>
+      </w:r>
+    </w:p>
+    <w:p>
+      <w:pPr>
+        <w:pStyle w:val="Normal"/>
+        <w:bidi w:val="0"/>
+        <w:jc w:val="left"/>
+        <w:rPr/>
+      </w:pPr>
+      <w:r>
+        <w:rPr/>
+        <w:tab/>
+        <w:t xml:space="preserve">Double glazing </w:t>
+      </w:r>
+    </w:p>
+    <w:p>
+      <w:pPr>
+        <w:pStyle w:val="Normal"/>
+        <w:bidi w:val="0"/>
+        <w:jc w:val="left"/>
+        <w:rPr/>
+      </w:pPr>
+      <w:r>
+        <w:rPr/>
+        <w:tab/>
+        <w:t>Lower the thermostat</w:t>
+      </w:r>
+    </w:p>
+    <w:p>
+      <w:pPr>
+        <w:pStyle w:val="Normal"/>
+        <w:bidi w:val="0"/>
+        <w:jc w:val="left"/>
+        <w:rPr/>
+      </w:pPr>
+      <w:r>
+        <w:rPr/>
+        <w:tab/>
+        <w:t>Smart devices/Meters?</w:t>
+      </w:r>
+    </w:p>
+    <w:p>
+      <w:pPr>
+        <w:pStyle w:val="Normal"/>
+        <w:bidi w:val="0"/>
+        <w:jc w:val="left"/>
+        <w:rPr/>
+      </w:pPr>
+      <w:r>
+        <w:rPr/>
+        <w:tab/>
+        <w:t>Close curtains to retain heat</w:t>
+      </w:r>
+    </w:p>
+    <w:p>
+      <w:pPr>
+        <w:pStyle w:val="Normal"/>
+        <w:bidi w:val="0"/>
+        <w:jc w:val="left"/>
+        <w:rPr/>
+      </w:pPr>
+      <w:r>
+        <w:rPr/>
+        <w:tab/>
+      </w:r>
+      <w:r>
+        <w:rPr/>
+        <w:t>Switch to a green energy supplier</w:t>
       </w:r>
     </w:p>
     <w:sectPr>
@@ -321,6 +622,7 @@
       <w:pgNumType w:fmt="decimal"/>
       <w:formProt w:val="false"/>
       <w:textDirection w:val="lrTb"/>
+      <w:docGrid w:type="default" w:linePitch="100" w:charSpace="0"/>
     </w:sectPr>
   </w:body>
 </w:document>
@@ -340,7 +642,6 @@
     </w:rPrDefault>
     <w:pPrDefault>
       <w:pPr>
-        <w:widowControl/>
         <w:suppressAutoHyphens w:val="true"/>
       </w:pPr>
     </w:pPrDefault>
@@ -350,7 +651,10 @@
     <w:qFormat/>
     <w:pPr>
       <w:widowControl/>
+      <w:suppressAutoHyphens w:val="true"/>
       <w:bidi w:val="0"/>
+      <w:spacing w:before="0" w:after="0"/>
+      <w:jc w:val="left"/>
     </w:pPr>
     <w:rPr>
       <w:rFonts w:ascii="Liberation Serif" w:hAnsi="Liberation Serif" w:eastAsia="Noto Sans CJK SC" w:cs="Lohit Devanagari"/>

</xml_diff>